<commit_message>
Finished Module 6 Homework
</commit_message>
<xml_diff>
--- a/module-6/Pochet-Assignment-Module6_2.docx
+++ b/module-6/Pochet-Assignment-Module6_2.docx
@@ -93,6 +93,35 @@
         </w:rPr>
         <w:t>Movies: Setup</w:t>
       </w:r>
+    </w:p>
+    <w:p>
+      <w:pPr>
+        <w:rPr>
+          <w:rFonts w:ascii="Times New Roman" w:hAnsi="Times New Roman" w:cs="Times New Roman"/>
+          <w:b/>
+          <w:bCs/>
+        </w:rPr>
+      </w:pPr>
+    </w:p>
+    <w:p>
+      <w:pPr>
+        <w:rPr>
+          <w:rFonts w:ascii="Times New Roman" w:hAnsi="Times New Roman" w:cs="Times New Roman"/>
+          <w:b/>
+          <w:bCs/>
+        </w:rPr>
+      </w:pPr>
+      <w:hyperlink r:id="rId4" w:history="1">
+        <w:r>
+          <w:rPr>
+            <w:rStyle w:val="Hyperlink"/>
+            <w:rFonts w:ascii="Times New Roman" w:hAnsi="Times New Roman" w:cs="Times New Roman"/>
+            <w:b/>
+            <w:bCs/>
+          </w:rPr>
+          <w:t>https://github.com/jpochetedmead/csd-310/tree/main/module-6</w:t>
+        </w:r>
+      </w:hyperlink>
     </w:p>
     <w:p>
       <w:pPr>
@@ -176,7 +205,7 @@
                     <pic:cNvPicPr/>
                   </pic:nvPicPr>
                   <pic:blipFill>
-                    <a:blip r:embed="rId4">
+                    <a:blip r:embed="rId5">
                       <a:extLst>
                         <a:ext uri="{28A0092B-C50C-407E-A947-70E740481C1C}">
                           <a14:useLocalDpi xmlns:a14="http://schemas.microsoft.com/office/drawing/2010/main" val="0"/>
@@ -385,7 +414,7 @@
                     <pic:cNvPicPr/>
                   </pic:nvPicPr>
                   <pic:blipFill>
-                    <a:blip r:embed="rId5">
+                    <a:blip r:embed="rId6">
                       <a:extLst>
                         <a:ext uri="{28A0092B-C50C-407E-A947-70E740481C1C}">
                           <a14:useLocalDpi xmlns:a14="http://schemas.microsoft.com/office/drawing/2010/main" val="0"/>
@@ -497,7 +526,7 @@
                     <pic:cNvPicPr/>
                   </pic:nvPicPr>
                   <pic:blipFill>
-                    <a:blip r:embed="rId6" cstate="print">
+                    <a:blip r:embed="rId7" cstate="print">
                       <a:extLst>
                         <a:ext uri="{28A0092B-C50C-407E-A947-70E740481C1C}">
                           <a14:useLocalDpi xmlns:a14="http://schemas.microsoft.com/office/drawing/2010/main" val="0"/>
@@ -1443,6 +1472,29 @@
       <w:spacing w:val="5"/>
     </w:rPr>
   </w:style>
+  <w:style w:type="character" w:styleId="Hyperlink">
+    <w:name w:val="Hyperlink"/>
+    <w:basedOn w:val="DefaultParagraphFont"/>
+    <w:uiPriority w:val="99"/>
+    <w:unhideWhenUsed/>
+    <w:rsid w:val="00CB1BF7"/>
+    <w:rPr>
+      <w:color w:val="467886" w:themeColor="hyperlink"/>
+      <w:u w:val="single"/>
+    </w:rPr>
+  </w:style>
+  <w:style w:type="character" w:styleId="UnresolvedMention">
+    <w:name w:val="Unresolved Mention"/>
+    <w:basedOn w:val="DefaultParagraphFont"/>
+    <w:uiPriority w:val="99"/>
+    <w:semiHidden/>
+    <w:unhideWhenUsed/>
+    <w:rsid w:val="00CB1BF7"/>
+    <w:rPr>
+      <w:color w:val="605E5C"/>
+      <w:shd w:val="clear" w:color="auto" w:fill="E1DFDD"/>
+    </w:rPr>
+  </w:style>
 </w:styles>
 </file>
 

</xml_diff>